<commit_message>
Replace kNN with k mean
</commit_message>
<xml_diff>
--- a/pipeline_task2.docx
+++ b/pipeline_task2.docx
@@ -145,21 +145,7 @@
         <w:rPr>
           <w:lang w:val="en-US"/>
         </w:rPr>
-        <w:t xml:space="preserve">Unsupervised because we do not know how the nuclei classes look like (smooth, strati </w:t>
-      </w:r>
-      <w:proofErr w:type="spellStart"/>
-      <w:r>
-        <w:rPr>
-          <w:lang w:val="en-US"/>
-        </w:rPr>
-        <w:t>ect</w:t>
-      </w:r>
-      <w:proofErr w:type="spellEnd"/>
-      <w:r>
-        <w:rPr>
-          <w:lang w:val="en-US"/>
-        </w:rPr>
-        <w:t>.)</w:t>
+        <w:t>Unsupervised because we do not know how the nuclei classes look like (smooth, strati ect.)</w:t>
       </w:r>
       <w:r>
         <w:rPr>
@@ -201,21 +187,7 @@
         <w:rPr>
           <w:lang w:val="en-US"/>
         </w:rPr>
-        <w:t xml:space="preserve"> assume that the Features mentioned below of a TF is </w:t>
-      </w:r>
-      <w:proofErr w:type="gramStart"/>
-      <w:r>
-        <w:rPr>
-          <w:lang w:val="en-US"/>
-        </w:rPr>
-        <w:t>more or less constant</w:t>
-      </w:r>
-      <w:proofErr w:type="gramEnd"/>
-      <w:r>
-        <w:rPr>
-          <w:lang w:val="en-US"/>
-        </w:rPr>
-        <w:t xml:space="preserve">. </w:t>
+        <w:t xml:space="preserve"> assume that the Features mentioned below of a TF is more or less constant. </w:t>
       </w:r>
     </w:p>
     <w:p>
@@ -283,21 +255,7 @@
         <w:rPr>
           <w:lang w:val="en-US"/>
         </w:rPr>
-        <w:t xml:space="preserve">Remember also that comparing whole nucleus intensities of </w:t>
-      </w:r>
-      <w:proofErr w:type="spellStart"/>
-      <w:r>
-        <w:rPr>
-          <w:lang w:val="en-US"/>
-        </w:rPr>
-        <w:t>Ypet</w:t>
-      </w:r>
-      <w:proofErr w:type="spellEnd"/>
-      <w:r>
-        <w:rPr>
-          <w:lang w:val="en-US"/>
-        </w:rPr>
-        <w:t xml:space="preserve"> between different transcription factors is meaningless, since these variations stem from technical issues</w:t>
+        <w:t>Remember also that comparing whole nucleus intensities of Ypet between different transcription factors is meaningless, since these variations stem from technical issues</w:t>
       </w:r>
       <w:r>
         <w:rPr>
@@ -322,13 +280,7 @@
         <w:rPr>
           <w:lang w:val="en-US"/>
         </w:rPr>
-        <w:t xml:space="preserve">Moments: </w:t>
-      </w:r>
-      <w:r>
-        <w:rPr>
-          <w:lang w:val="en-US"/>
-        </w:rPr>
-        <w:t>average, standard deviation,</w:t>
+        <w:t>Moments: average, standard deviation,</w:t>
       </w:r>
       <w:r>
         <w:rPr>
@@ -477,39 +429,13 @@
         <w:rPr>
           <w:lang w:val="en-US"/>
         </w:rPr>
-        <w:t xml:space="preserve">Convolution of nucleus image with Gabor ﬁlter </w:t>
-      </w:r>
-      <w:proofErr w:type="spellStart"/>
-      <w:r>
-        <w:rPr>
-          <w:lang w:val="en-US"/>
-        </w:rPr>
-        <w:t>ﬁlter</w:t>
-      </w:r>
-      <w:proofErr w:type="spellEnd"/>
-      <w:r>
-        <w:rPr>
-          <w:lang w:val="en-US"/>
-        </w:rPr>
-        <w:t xml:space="preserve"> </w:t>
-      </w:r>
-      <w:r>
-        <w:rPr>
-          <w:lang w:val="en-US"/>
-        </w:rPr>
-        <w:t xml:space="preserve">--&gt; one </w:t>
-      </w:r>
-      <w:r>
-        <w:rPr>
-          <w:lang w:val="en-US"/>
-        </w:rPr>
-        <w:t>response vector</w:t>
-      </w:r>
-      <w:r>
-        <w:rPr>
-          <w:lang w:val="en-US"/>
-        </w:rPr>
-        <w:t xml:space="preserve">/ pixel </w:t>
+        <w:t xml:space="preserve">Convolution of nucleus image with Gabor ﬁlter ﬁlter </w:t>
+      </w:r>
+      <w:r>
+        <w:rPr>
+          <w:lang w:val="en-US"/>
+        </w:rPr>
+        <w:t xml:space="preserve">--&gt; one response vector/ pixel </w:t>
       </w:r>
     </w:p>
     <w:p>
@@ -528,45 +454,7 @@
         <w:rPr>
           <w:lang w:val="en-US"/>
         </w:rPr>
-        <w:t xml:space="preserve">apply </w:t>
-      </w:r>
-      <w:r>
-        <w:rPr>
-          <w:lang w:val="en-US"/>
-        </w:rPr>
-        <w:t>NFB -dimensional k-means clustering</w:t>
-      </w:r>
-      <w:r>
-        <w:rPr>
-          <w:lang w:val="en-US"/>
-        </w:rPr>
-        <w:t xml:space="preserve"> where NFB = Number of </w:t>
-      </w:r>
-      <w:r>
-        <w:rPr>
-          <w:lang w:val="en-US"/>
-        </w:rPr>
-        <w:t>ﬁlters in the ﬁlter bank</w:t>
-      </w:r>
-      <w:r>
-        <w:rPr>
-          <w:lang w:val="en-US"/>
-        </w:rPr>
-        <w:t xml:space="preserve"> = </w:t>
-      </w:r>
-      <w:proofErr w:type="spellStart"/>
-      <w:r>
-        <w:rPr>
-          <w:lang w:val="en-US"/>
-        </w:rPr>
-        <w:t>Texton</w:t>
-      </w:r>
-      <w:proofErr w:type="spellEnd"/>
-      <w:r>
-        <w:rPr>
-          <w:lang w:val="en-US"/>
-        </w:rPr>
-        <w:t xml:space="preserve"> map.</w:t>
+        <w:t>apply NFB -dimensional k-means clustering where NFB = Number of ﬁlters in the ﬁlter bank = Texton map.</w:t>
       </w:r>
     </w:p>
     <w:p>
@@ -585,21 +473,7 @@
         <w:rPr>
           <w:lang w:val="en-US"/>
         </w:rPr>
-        <w:t xml:space="preserve">Calculate histogram of </w:t>
-      </w:r>
-      <w:proofErr w:type="spellStart"/>
-      <w:r>
-        <w:rPr>
-          <w:lang w:val="en-US"/>
-        </w:rPr>
-        <w:t>texton</w:t>
-      </w:r>
-      <w:proofErr w:type="spellEnd"/>
-      <w:r>
-        <w:rPr>
-          <w:lang w:val="en-US"/>
-        </w:rPr>
-        <w:t xml:space="preserve"> map = texture feature for one nucleus</w:t>
+        <w:t>Calculate histogram of texton map = texture feature for one nucleus</w:t>
       </w:r>
     </w:p>
     <w:p>
@@ -844,7 +718,7 @@
           <w:lang w:val="en-US"/>
         </w:rPr>
         <w:lastRenderedPageBreak/>
-        <w:t xml:space="preserve">Computing </w:t>
+        <w:t xml:space="preserve">Computing nuclear signal </w:t>
       </w:r>
       <w:r>
         <w:rPr>
@@ -852,7 +726,7 @@
           <w:bCs/>
           <w:lang w:val="en-US"/>
         </w:rPr>
-        <w:t xml:space="preserve">nuclear signal </w:t>
+        <w:t>localization</w:t>
       </w:r>
       <w:r>
         <w:rPr>
@@ -860,14 +734,6 @@
           <w:bCs/>
           <w:lang w:val="en-US"/>
         </w:rPr>
-        <w:t>localization</w:t>
-      </w:r>
-      <w:r>
-        <w:rPr>
-          <w:b/>
-          <w:bCs/>
-          <w:lang w:val="en-US"/>
-        </w:rPr>
         <w:t xml:space="preserve"> class</w:t>
       </w:r>
     </w:p>
@@ -894,30 +760,14 @@
         <w:rPr>
           <w:lang w:val="en-US"/>
         </w:rPr>
-        <w:t xml:space="preserve"> </w:t>
-      </w:r>
-      <w:proofErr w:type="gramStart"/>
-      <w:r>
-        <w:rPr>
-          <w:lang w:val="en-US"/>
-        </w:rPr>
-        <w:t>a</w:t>
-      </w:r>
-      <w:proofErr w:type="gramEnd"/>
-      <w:r>
-        <w:rPr>
-          <w:lang w:val="en-US"/>
-        </w:rPr>
-        <w:t xml:space="preserve"> unsupervised classification to classify those TF according to the extracted features (K nearest </w:t>
-      </w:r>
-      <w:proofErr w:type="spellStart"/>
-      <w:r>
-        <w:rPr>
-          <w:lang w:val="en-US"/>
-        </w:rPr>
-        <w:t>neighbour</w:t>
-      </w:r>
-      <w:proofErr w:type="spellEnd"/>
+        <w:t xml:space="preserve"> a unsupervised classification to classify those TF according to the extracted features (K </w:t>
+      </w:r>
+      <w:r>
+        <w:rPr>
+          <w:lang w:val="en-US"/>
+        </w:rPr>
+        <w:t>means</w:t>
+      </w:r>
       <w:r>
         <w:rPr>
           <w:lang w:val="en-US"/>
@@ -934,35 +784,7 @@
         <w:rPr>
           <w:lang w:val="en-US"/>
         </w:rPr>
-        <w:t>) in N classes. Then we look at a representative within each class and give it a name (</w:t>
-      </w:r>
-      <w:proofErr w:type="gramStart"/>
-      <w:r>
-        <w:rPr>
-          <w:lang w:val="en-US"/>
-        </w:rPr>
-        <w:t>e.g.</w:t>
-      </w:r>
-      <w:proofErr w:type="gramEnd"/>
-      <w:r>
-        <w:rPr>
-          <w:lang w:val="en-US"/>
-        </w:rPr>
-        <w:t xml:space="preserve"> stratified, smooth </w:t>
-      </w:r>
-      <w:proofErr w:type="spellStart"/>
-      <w:r>
-        <w:rPr>
-          <w:lang w:val="en-US"/>
-        </w:rPr>
-        <w:t>ect</w:t>
-      </w:r>
-      <w:proofErr w:type="spellEnd"/>
-      <w:r>
-        <w:rPr>
-          <w:lang w:val="en-US"/>
-        </w:rPr>
-        <w:t>.)</w:t>
+        <w:t>) in N classes. Then we look at a representative within each class and give it a name (e.g. stratified, smooth ect.)</w:t>
       </w:r>
     </w:p>
     <w:p>
@@ -1110,41 +932,13 @@
         <w:rPr>
           <w:lang w:val="en-US"/>
         </w:rPr>
-        <w:t xml:space="preserve">, local binary). How can we combine that information? Are we allowed to concatenate those features? </w:t>
-      </w:r>
-      <w:proofErr w:type="gramStart"/>
-      <w:r>
-        <w:rPr>
-          <w:lang w:val="en-US"/>
-        </w:rPr>
-        <w:t>E.g.</w:t>
-      </w:r>
-      <w:proofErr w:type="gramEnd"/>
-      <w:r>
-        <w:rPr>
-          <w:lang w:val="en-US"/>
-        </w:rPr>
-        <w:t xml:space="preserve"> </w:t>
-      </w:r>
-      <w:r>
-        <w:rPr>
-          <w:lang w:val="en-US"/>
-        </w:rPr>
-        <w:t xml:space="preserve">into a </w:t>
-      </w:r>
-      <w:proofErr w:type="spellStart"/>
-      <w:r>
-        <w:rPr>
-          <w:lang w:val="en-US"/>
-        </w:rPr>
-        <w:t>dataframe</w:t>
-      </w:r>
-      <w:proofErr w:type="spellEnd"/>
-      <w:r>
-        <w:rPr>
-          <w:lang w:val="en-US"/>
-        </w:rPr>
-        <w:t xml:space="preserve"> such as:</w:t>
+        <w:t xml:space="preserve">, local binary). How can we combine that information? Are we allowed to concatenate those features? E.g. </w:t>
+      </w:r>
+      <w:r>
+        <w:rPr>
+          <w:lang w:val="en-US"/>
+        </w:rPr>
+        <w:t>into a dataframe such as:</w:t>
       </w:r>
     </w:p>
     <w:tbl>
@@ -1262,24 +1056,12 @@
               <w:rPr>
                 <w:lang w:val="en-US"/>
               </w:rPr>
-              <w:t xml:space="preserve">Histogram value </w:t>
+              <w:t xml:space="preserve">Histogram value 2 from </w:t>
             </w:r>
             <w:r>
               <w:rPr>
                 <w:lang w:val="en-US"/>
               </w:rPr>
-              <w:t>2</w:t>
-            </w:r>
-            <w:r>
-              <w:rPr>
-                <w:lang w:val="en-US"/>
-              </w:rPr>
-              <w:t xml:space="preserve"> from </w:t>
-            </w:r>
-            <w:r>
-              <w:rPr>
-                <w:lang w:val="en-US"/>
-              </w:rPr>
               <w:t>Gabor ﬁlter</w:t>
             </w:r>
           </w:p>
@@ -1299,19 +1081,7 @@
               <w:rPr>
                 <w:lang w:val="en-US"/>
               </w:rPr>
-              <w:t xml:space="preserve">Histogram value </w:t>
-            </w:r>
-            <w:r>
-              <w:rPr>
-                <w:lang w:val="en-US"/>
-              </w:rPr>
-              <w:t>3</w:t>
-            </w:r>
-            <w:r>
-              <w:rPr>
-                <w:lang w:val="en-US"/>
-              </w:rPr>
-              <w:t xml:space="preserve"> from </w:t>
+              <w:t xml:space="preserve">Histogram value 3 from </w:t>
             </w:r>
             <w:r>
               <w:rPr>
@@ -1361,19 +1131,7 @@
               <w:rPr>
                 <w:lang w:val="en-US"/>
               </w:rPr>
-              <w:t xml:space="preserve">Histogram value </w:t>
-            </w:r>
-            <w:r>
-              <w:rPr>
-                <w:lang w:val="en-US"/>
-              </w:rPr>
-              <w:t>2</w:t>
-            </w:r>
-            <w:r>
-              <w:rPr>
-                <w:lang w:val="en-US"/>
-              </w:rPr>
-              <w:t xml:space="preserve"> from </w:t>
+              <w:t xml:space="preserve">Histogram value 2 from </w:t>
             </w:r>
             <w:r>
               <w:rPr>
@@ -1738,19 +1496,7 @@
               <w:rPr>
                 <w:lang w:val="en-US"/>
               </w:rPr>
-              <w:t xml:space="preserve">Nuclei </w:t>
-            </w:r>
-            <w:r>
-              <w:rPr>
-                <w:lang w:val="en-US"/>
-              </w:rPr>
-              <w:t>2</w:t>
-            </w:r>
-            <w:r>
-              <w:rPr>
-                <w:lang w:val="en-US"/>
-              </w:rPr>
-              <w:t xml:space="preserve"> of TF A01</w:t>
+              <w:t>Nuclei 2 of TF A01</w:t>
             </w:r>
           </w:p>
         </w:tc>
@@ -1774,50 +1520,26 @@
               <w:rPr>
                 <w:lang w:val="en-US"/>
               </w:rPr>
-              <w:t xml:space="preserve">Nuclei </w:t>
+              <w:t>Nuclei 3 of TF A01</w:t>
             </w:r>
+          </w:p>
+        </w:tc>
+        <w:tc>
+          <w:tcPr>
+            <w:tcW w:w="1777" w:type="dxa"/>
+          </w:tcPr>
+          <w:p>
+            <w:pPr>
+              <w:jc w:val="left"/>
+              <w:rPr>
+                <w:lang w:val="en-US"/>
+              </w:rPr>
+            </w:pPr>
             <w:r>
               <w:rPr>
                 <w:lang w:val="en-US"/>
               </w:rPr>
-              <w:t>3</w:t>
-            </w:r>
-            <w:r>
-              <w:rPr>
-                <w:lang w:val="en-US"/>
-              </w:rPr>
-              <w:t xml:space="preserve"> of TF A01</w:t>
-            </w:r>
-          </w:p>
-        </w:tc>
-        <w:tc>
-          <w:tcPr>
-            <w:tcW w:w="1777" w:type="dxa"/>
-          </w:tcPr>
-          <w:p>
-            <w:pPr>
-              <w:jc w:val="left"/>
-              <w:rPr>
-                <w:lang w:val="en-US"/>
-              </w:rPr>
-            </w:pPr>
-            <w:r>
-              <w:rPr>
-                <w:lang w:val="en-US"/>
-              </w:rPr>
-              <w:t xml:space="preserve">Nuclei </w:t>
-            </w:r>
-            <w:r>
-              <w:rPr>
-                <w:lang w:val="en-US"/>
-              </w:rPr>
-              <w:t>4</w:t>
-            </w:r>
-            <w:r>
-              <w:rPr>
-                <w:lang w:val="en-US"/>
-              </w:rPr>
-              <w:t xml:space="preserve"> of TF A01</w:t>
+              <w:t>Nuclei 4 of TF A01</w:t>
             </w:r>
           </w:p>
         </w:tc>
@@ -1848,21 +1570,7 @@
         <w:rPr>
           <w:lang w:val="en-US"/>
         </w:rPr>
-        <w:t xml:space="preserve">The feature extraction would then be based on this bigger aggregated image. How can we aggregate them together to a bigger image since the </w:t>
-      </w:r>
-      <w:proofErr w:type="gramStart"/>
-      <w:r>
-        <w:rPr>
-          <w:lang w:val="en-US"/>
-        </w:rPr>
-        <w:t>nuclei’s</w:t>
-      </w:r>
-      <w:proofErr w:type="gramEnd"/>
-      <w:r>
-        <w:rPr>
-          <w:lang w:val="en-US"/>
-        </w:rPr>
-        <w:t xml:space="preserve"> are round?</w:t>
+        <w:t>The feature extraction would then be based on this bigger aggregated image. How can we aggregate them together to a bigger image since the nuclei’s are round?</w:t>
       </w:r>
     </w:p>
     <w:p>
@@ -1934,35 +1642,7 @@
         <w:rPr>
           <w:lang w:val="en-US"/>
         </w:rPr>
-        <w:t xml:space="preserve">Are we allowed to have a feature describing the TF in the set used for unsupervised classification or would this influence the classification process? </w:t>
-      </w:r>
-      <w:proofErr w:type="gramStart"/>
-      <w:r>
-        <w:rPr>
-          <w:lang w:val="en-US"/>
-        </w:rPr>
-        <w:t>E.g.</w:t>
-      </w:r>
-      <w:proofErr w:type="gramEnd"/>
-      <w:r>
-        <w:rPr>
-          <w:lang w:val="en-US"/>
-        </w:rPr>
-        <w:t xml:space="preserve"> use a dummy variable TF1, TF2, TF3... and give this feature the value 1 if it corresponds to the TF. This would mean that we </w:t>
-      </w:r>
-      <w:proofErr w:type="gramStart"/>
-      <w:r>
-        <w:rPr>
-          <w:lang w:val="en-US"/>
-        </w:rPr>
-        <w:t>have to</w:t>
-      </w:r>
-      <w:proofErr w:type="gramEnd"/>
-      <w:r>
-        <w:rPr>
-          <w:lang w:val="en-US"/>
-        </w:rPr>
-        <w:t xml:space="preserve"> add 500 features to our feature space (We have 500 TF). If we are not allowed to do so, how are we able to say which TF belongs to which class? </w:t>
+        <w:t xml:space="preserve">Are we allowed to have a feature describing the TF in the set used for unsupervised classification or would this influence the classification process? E.g. use a dummy variable TF1, TF2, TF3... and give this feature the value 1 if it corresponds to the TF. This would mean that we have to add 500 features to our feature space (We have 500 TF). If we are not allowed to do so, how are we able to say which TF belongs to which class? </w:t>
       </w:r>
     </w:p>
     <w:sectPr>

</xml_diff>